<commit_message>
CodePoint separate fields for each WritingSystem type implemented
</commit_message>
<xml_diff>
--- a/Qhta.Unicode/Qhta.UnicodeBuild/docs/Analiza problemu.docx
+++ b/Qhta.Unicode/Qhta.UnicodeBuild/docs/Analiza problemu.docx
@@ -39075,7 +39075,19 @@
               <w:rPr>
                 <w:rStyle w:val="NazwaProgramowa"/>
               </w:rPr>
-              <w:t>beu (beuk)</w:t>
+              <w:t>beu (beuk</w:t>
+            </w:r>
+            <w:r>
+              <w:rPr>
+                <w:rStyle w:val="NazwaProgramowa"/>
+              </w:rPr>
+              <w:t>r</w:t>
+            </w:r>
+            <w:r>
+              <w:rPr>
+                <w:rStyle w:val="NazwaProgramowa"/>
+              </w:rPr>
+              <w:t>)</w:t>
             </w:r>
           </w:p>
         </w:tc>
@@ -52693,7 +52705,6 @@
         <w:docPartUnique/>
       </w:docPartObj>
     </w:sdtPr>
-    <w:sdtEndPr/>
     <w:sdtContent>
       <w:p>
         <w:pPr>

</xml_diff>